<commit_message>
Finished laboratory work 8
</commit_message>
<xml_diff>
--- a/Лаб8.docx
+++ b/Лаб8.docx
@@ -1,15 +1,236 @@
 
 <file path=word/document.xml><?xml version="1.0" encoding="utf-8"?>
-<w:document xmlns:wpc="http://schemas.microsoft.com/office/word/2010/wordprocessingCanvas" xmlns:mc="http://schemas.openxmlformats.org/markup-compatibility/2006" xmlns:o="urn:schemas-microsoft-com:office:office" xmlns:r="http://schemas.openxmlformats.org/officeDocument/2006/relationships" xmlns:m="http://schemas.openxmlformats.org/officeDocument/2006/math" xmlns:v="urn:schemas-microsoft-com:vml" xmlns:wp14="http://schemas.microsoft.com/office/word/2010/wordprocessingDrawing" xmlns:wp="http://schemas.openxmlformats.org/drawingml/2006/wordprocessingDrawing" xmlns:w10="urn:schemas-microsoft-com:office:word" xmlns:w="http://schemas.openxmlformats.org/wordprocessingml/2006/main" xmlns:w14="http://schemas.microsoft.com/office/word/2010/wordml" xmlns:w15="http://schemas.microsoft.com/office/word/2012/wordml" xmlns:wpg="http://schemas.microsoft.com/office/word/2010/wordprocessingGroup" xmlns:wpi="http://schemas.microsoft.com/office/word/2010/wordprocessingInk" xmlns:wne="http://schemas.microsoft.com/office/word/2006/wordml" xmlns:wps="http://schemas.microsoft.com/office/word/2010/wordprocessingShape" mc:Ignorable="w14 w15 wp14">
+<w:document xmlns:wpc="http://schemas.microsoft.com/office/word/2010/wordprocessingCanvas" xmlns:cx="http://schemas.microsoft.com/office/drawing/2014/chartex" xmlns:cx1="http://schemas.microsoft.com/office/drawing/2015/9/8/chartex" xmlns:cx2="http://schemas.microsoft.com/office/drawing/2015/10/21/chartex" xmlns:cx3="http://schemas.microsoft.com/office/drawing/2016/5/9/chartex" xmlns:cx4="http://schemas.microsoft.com/office/drawing/2016/5/10/chartex" xmlns:cx5="http://schemas.microsoft.com/office/drawing/2016/5/11/chartex" xmlns:cx6="http://schemas.microsoft.com/office/drawing/2016/5/12/chartex" xmlns:cx7="http://schemas.microsoft.com/office/drawing/2016/5/13/chartex" xmlns:cx8="http://schemas.microsoft.com/office/drawing/2016/5/14/chartex" xmlns:mc="http://schemas.openxmlformats.org/markup-compatibility/2006" xmlns:aink="http://schemas.microsoft.com/office/drawing/2016/ink" xmlns:am3d="http://schemas.microsoft.com/office/drawing/2017/model3d" xmlns:o="urn:schemas-microsoft-com:office:office" xmlns:r="http://schemas.openxmlformats.org/officeDocument/2006/relationships" xmlns:m="http://schemas.openxmlformats.org/officeDocument/2006/math" xmlns:v="urn:schemas-microsoft-com:vml" xmlns:wp14="http://schemas.microsoft.com/office/word/2010/wordprocessingDrawing" xmlns:wp="http://schemas.openxmlformats.org/drawingml/2006/wordprocessingDrawing" xmlns:w10="urn:schemas-microsoft-com:office:word" xmlns:w="http://schemas.openxmlformats.org/wordprocessingml/2006/main" xmlns:w14="http://schemas.microsoft.com/office/word/2010/wordml" xmlns:w15="http://schemas.microsoft.com/office/word/2012/wordml" xmlns:w16cex="http://schemas.microsoft.com/office/word/2018/wordml/cex" xmlns:w16cid="http://schemas.microsoft.com/office/word/2016/wordml/cid" xmlns:w16="http://schemas.microsoft.com/office/word/2018/wordml" xmlns:w16sdtdh="http://schemas.microsoft.com/office/word/2020/wordml/sdtdatahash" xmlns:w16se="http://schemas.microsoft.com/office/word/2015/wordml/symex" xmlns:wpg="http://schemas.microsoft.com/office/word/2010/wordprocessingGroup" xmlns:wpi="http://schemas.microsoft.com/office/word/2010/wordprocessingInk" xmlns:wne="http://schemas.microsoft.com/office/word/2006/wordml" xmlns:wps="http://schemas.microsoft.com/office/word/2010/wordprocessingShape" mc:Ignorable="w14 w15 w16se w16cid w16 w16cex w16sdtdh wp14">
   <w:body>
     <w:p>
-      <w:r>
-        <w:rPr>
+      <w:pPr>
+        <w:spacing w:before="240" w:after="240" w:line="240" w:lineRule="auto"/>
+        <w:jc w:val="center"/>
+        <w:rPr>
+          <w:rFonts w:ascii="Times New Roman" w:hAnsi="Times New Roman" w:cs="Times New Roman"/>
+          <w:b/>
+          <w:bCs/>
+          <w:sz w:val="28"/>
+          <w:szCs w:val="28"/>
+        </w:rPr>
+      </w:pPr>
+      <w:r>
+        <w:rPr>
+          <w:rFonts w:ascii="Times New Roman" w:hAnsi="Times New Roman" w:cs="Times New Roman"/>
+          <w:b/>
+          <w:bCs/>
+          <w:sz w:val="28"/>
+          <w:szCs w:val="28"/>
+        </w:rPr>
+        <w:t>Отчет</w:t>
+      </w:r>
+    </w:p>
+    <w:p>
+      <w:pPr>
+        <w:spacing w:before="240" w:after="240" w:line="240" w:lineRule="auto"/>
+        <w:contextualSpacing/>
+        <w:jc w:val="both"/>
+        <w:rPr>
+          <w:rFonts w:ascii="Times New Roman" w:hAnsi="Times New Roman" w:cs="Times New Roman"/>
+          <w:b/>
+          <w:bCs/>
+          <w:sz w:val="28"/>
+          <w:szCs w:val="28"/>
+        </w:rPr>
+      </w:pPr>
+      <w:r>
+        <w:rPr>
+          <w:rFonts w:ascii="Times New Roman" w:hAnsi="Times New Roman" w:cs="Times New Roman"/>
+          <w:b/>
+          <w:bCs/>
+          <w:sz w:val="28"/>
+          <w:szCs w:val="28"/>
+        </w:rPr>
+        <w:tab/>
+        <w:t>Цель работы</w:t>
+      </w:r>
+      <w:r>
+        <w:rPr>
+          <w:rFonts w:ascii="Times New Roman" w:hAnsi="Times New Roman" w:cs="Times New Roman"/>
+          <w:b/>
+          <w:bCs/>
+          <w:sz w:val="28"/>
+          <w:szCs w:val="28"/>
+        </w:rPr>
+        <w:t>:</w:t>
+      </w:r>
+      <w:r>
+        <w:rPr>
+          <w:rFonts w:ascii="Times New Roman" w:hAnsi="Times New Roman" w:cs="Times New Roman"/>
+          <w:b/>
+          <w:bCs/>
+          <w:sz w:val="28"/>
+          <w:szCs w:val="28"/>
+        </w:rPr>
+        <w:t xml:space="preserve"> освоить программирование и работу с переменными на языке </w:t>
+      </w:r>
+      <w:r>
+        <w:rPr>
+          <w:rFonts w:ascii="Times New Roman" w:hAnsi="Times New Roman" w:cs="Times New Roman"/>
+          <w:b/>
+          <w:bCs/>
+          <w:sz w:val="28"/>
+          <w:szCs w:val="28"/>
+          <w:lang w:val="en-US"/>
+        </w:rPr>
+        <w:t>T</w:t>
+      </w:r>
+      <w:r>
+        <w:rPr>
+          <w:rFonts w:ascii="Times New Roman" w:hAnsi="Times New Roman" w:cs="Times New Roman"/>
+          <w:b/>
+          <w:bCs/>
+          <w:sz w:val="28"/>
+          <w:szCs w:val="28"/>
+        </w:rPr>
+        <w:t>-</w:t>
+      </w:r>
+      <w:r>
+        <w:rPr>
+          <w:rFonts w:ascii="Times New Roman" w:hAnsi="Times New Roman" w:cs="Times New Roman"/>
+          <w:b/>
+          <w:bCs/>
+          <w:sz w:val="28"/>
+          <w:szCs w:val="28"/>
+          <w:lang w:val="en-US"/>
+        </w:rPr>
+        <w:t>SQL</w:t>
+      </w:r>
+      <w:r>
+        <w:rPr>
+          <w:rFonts w:ascii="Times New Roman" w:hAnsi="Times New Roman" w:cs="Times New Roman"/>
+          <w:b/>
+          <w:bCs/>
+          <w:sz w:val="28"/>
+          <w:szCs w:val="28"/>
+        </w:rPr>
+        <w:t>.</w:t>
+      </w:r>
+    </w:p>
+    <w:p>
+      <w:pPr>
+        <w:spacing w:before="240" w:after="240" w:line="240" w:lineRule="auto"/>
+        <w:contextualSpacing/>
+        <w:jc w:val="both"/>
+        <w:rPr>
+          <w:rFonts w:ascii="Times New Roman" w:hAnsi="Times New Roman" w:cs="Times New Roman"/>
+          <w:sz w:val="28"/>
+          <w:szCs w:val="28"/>
+        </w:rPr>
+      </w:pPr>
+      <w:r>
+        <w:rPr>
+          <w:rFonts w:ascii="Times New Roman" w:hAnsi="Times New Roman" w:cs="Times New Roman"/>
+          <w:b/>
+          <w:bCs/>
+          <w:sz w:val="28"/>
+          <w:szCs w:val="28"/>
+        </w:rPr>
+        <w:tab/>
+      </w:r>
+      <w:r>
+        <w:rPr>
+          <w:rFonts w:ascii="Times New Roman" w:hAnsi="Times New Roman" w:cs="Times New Roman"/>
+          <w:sz w:val="28"/>
+          <w:szCs w:val="28"/>
+        </w:rPr>
+        <w:t xml:space="preserve">Разработан скрипт, в котором объявляются переменные, присваиваются значения переменным с помощью </w:t>
+      </w:r>
+      <w:r>
+        <w:rPr>
+          <w:rFonts w:ascii="Times New Roman" w:hAnsi="Times New Roman" w:cs="Times New Roman"/>
+          <w:sz w:val="28"/>
+          <w:szCs w:val="28"/>
+          <w:lang w:val="en-US"/>
+        </w:rPr>
+        <w:t>SET</w:t>
+      </w:r>
+      <w:r>
+        <w:rPr>
+          <w:rFonts w:ascii="Times New Roman" w:hAnsi="Times New Roman" w:cs="Times New Roman"/>
+          <w:sz w:val="28"/>
+          <w:szCs w:val="28"/>
+        </w:rPr>
+        <w:t xml:space="preserve"> и </w:t>
+      </w:r>
+      <w:r>
+        <w:rPr>
+          <w:rFonts w:ascii="Times New Roman" w:hAnsi="Times New Roman" w:cs="Times New Roman"/>
+          <w:sz w:val="28"/>
+          <w:szCs w:val="28"/>
+          <w:lang w:val="en-US"/>
+        </w:rPr>
+        <w:t>SELECT</w:t>
+      </w:r>
+      <w:r>
+        <w:rPr>
+          <w:rFonts w:ascii="Times New Roman" w:hAnsi="Times New Roman" w:cs="Times New Roman"/>
+          <w:sz w:val="28"/>
+          <w:szCs w:val="28"/>
+        </w:rPr>
+        <w:t xml:space="preserve">, переменные выводятся с помощью </w:t>
+      </w:r>
+      <w:r>
+        <w:rPr>
+          <w:rFonts w:ascii="Times New Roman" w:hAnsi="Times New Roman" w:cs="Times New Roman"/>
+          <w:sz w:val="28"/>
+          <w:szCs w:val="28"/>
+          <w:lang w:val="en-US"/>
+        </w:rPr>
+        <w:t>SELECT</w:t>
+      </w:r>
+      <w:r>
+        <w:rPr>
+          <w:rFonts w:ascii="Times New Roman" w:hAnsi="Times New Roman" w:cs="Times New Roman"/>
+          <w:sz w:val="28"/>
+          <w:szCs w:val="28"/>
+        </w:rPr>
+        <w:t xml:space="preserve"> и </w:t>
+      </w:r>
+      <w:r>
+        <w:rPr>
+          <w:rFonts w:ascii="Times New Roman" w:hAnsi="Times New Roman" w:cs="Times New Roman"/>
+          <w:sz w:val="28"/>
+          <w:szCs w:val="28"/>
+          <w:lang w:val="en-US"/>
+        </w:rPr>
+        <w:t>PRINT</w:t>
+      </w:r>
+      <w:r>
+        <w:rPr>
+          <w:rFonts w:ascii="Times New Roman" w:hAnsi="Times New Roman" w:cs="Times New Roman"/>
+          <w:sz w:val="28"/>
+          <w:szCs w:val="28"/>
+        </w:rPr>
+        <w:t>.</w:t>
+      </w:r>
+    </w:p>
+    <w:p>
+      <w:pPr>
+        <w:spacing w:before="240" w:after="240" w:line="240" w:lineRule="auto"/>
+        <w:contextualSpacing/>
+        <w:jc w:val="both"/>
+        <w:rPr>
+          <w:rFonts w:ascii="Times New Roman" w:hAnsi="Times New Roman" w:cs="Times New Roman"/>
+          <w:sz w:val="28"/>
+          <w:szCs w:val="28"/>
+        </w:rPr>
+      </w:pPr>
+      <w:r>
+        <w:rPr>
+          <w:rFonts w:ascii="Times New Roman" w:hAnsi="Times New Roman" w:cs="Times New Roman"/>
           <w:noProof/>
+          <w:sz w:val="28"/>
+          <w:szCs w:val="28"/>
           <w:lang w:eastAsia="ru-RU"/>
         </w:rPr>
         <w:drawing>
-          <wp:inline distT="0" distB="0" distL="0" distR="0" wp14:anchorId="06839899" wp14:editId="4FA482E7">
+          <wp:inline distT="0" distB="0" distL="0" distR="0" wp14:anchorId="31BA4274" wp14:editId="51943288">
             <wp:extent cx="5940425" cy="4063365"/>
             <wp:effectExtent l="0" t="0" r="3175" b="0"/>
             <wp:docPr id="1" name="Рисунок 1"/>
@@ -46,13 +267,82 @@
       </w:r>
     </w:p>
     <w:p>
-      <w:r>
-        <w:rPr>
+      <w:pPr>
+        <w:rPr>
+          <w:rFonts w:ascii="Times New Roman" w:hAnsi="Times New Roman" w:cs="Times New Roman"/>
+          <w:sz w:val="28"/>
+          <w:szCs w:val="28"/>
+        </w:rPr>
+      </w:pPr>
+      <w:r>
+        <w:rPr>
+          <w:rFonts w:ascii="Times New Roman" w:hAnsi="Times New Roman" w:cs="Times New Roman"/>
+          <w:sz w:val="28"/>
+          <w:szCs w:val="28"/>
+        </w:rPr>
+        <w:br w:type="page"/>
+      </w:r>
+    </w:p>
+    <w:p>
+      <w:pPr>
+        <w:spacing w:before="240" w:after="240" w:line="240" w:lineRule="auto"/>
+        <w:contextualSpacing/>
+        <w:jc w:val="both"/>
+        <w:rPr>
+          <w:rFonts w:ascii="Times New Roman" w:hAnsi="Times New Roman" w:cs="Times New Roman"/>
+          <w:sz w:val="28"/>
+          <w:szCs w:val="28"/>
+        </w:rPr>
+      </w:pPr>
+      <w:r>
+        <w:rPr>
+          <w:rFonts w:ascii="Times New Roman" w:hAnsi="Times New Roman" w:cs="Times New Roman"/>
+          <w:sz w:val="28"/>
+          <w:szCs w:val="28"/>
+        </w:rPr>
+        <w:lastRenderedPageBreak/>
+        <w:tab/>
+        <w:t xml:space="preserve">Выведение информации с помощью </w:t>
+      </w:r>
+      <w:r>
+        <w:rPr>
+          <w:rFonts w:ascii="Times New Roman" w:hAnsi="Times New Roman" w:cs="Times New Roman"/>
+          <w:sz w:val="28"/>
+          <w:szCs w:val="28"/>
+          <w:lang w:val="en-US"/>
+        </w:rPr>
+        <w:t>PRINT</w:t>
+      </w:r>
+      <w:r>
+        <w:rPr>
+          <w:rFonts w:ascii="Times New Roman" w:hAnsi="Times New Roman" w:cs="Times New Roman"/>
+          <w:sz w:val="28"/>
+          <w:szCs w:val="28"/>
+        </w:rPr>
+        <w:t>:</w:t>
+      </w:r>
+    </w:p>
+    <w:p>
+      <w:pPr>
+        <w:spacing w:before="240" w:after="240" w:line="240" w:lineRule="auto"/>
+        <w:contextualSpacing/>
+        <w:jc w:val="both"/>
+        <w:rPr>
+          <w:rFonts w:ascii="Times New Roman" w:hAnsi="Times New Roman" w:cs="Times New Roman"/>
+          <w:sz w:val="28"/>
+          <w:szCs w:val="28"/>
+        </w:rPr>
+      </w:pPr>
+      <w:r>
+        <w:rPr>
+          <w:rFonts w:ascii="Times New Roman" w:hAnsi="Times New Roman" w:cs="Times New Roman"/>
           <w:noProof/>
+          <w:sz w:val="28"/>
+          <w:szCs w:val="28"/>
           <w:lang w:eastAsia="ru-RU"/>
         </w:rPr>
         <w:drawing>
-          <wp:inline distT="0" distB="0" distL="0" distR="0" wp14:anchorId="2EF64BF3" wp14:editId="02BB70AF">
+          <wp:inline distT="0" distB="0" distL="0" distR="0" wp14:anchorId="3D6375CE" wp14:editId="2BAB36FB">
             <wp:extent cx="5940425" cy="4063365"/>
             <wp:effectExtent l="0" t="0" r="3175" b="0"/>
             <wp:docPr id="2" name="Рисунок 2"/>
@@ -89,14 +379,47 @@
       </w:r>
     </w:p>
     <w:p>
-      <w:r>
-        <w:rPr>
+      <w:pPr>
+        <w:spacing w:before="240" w:after="240" w:line="240" w:lineRule="auto"/>
+        <w:contextualSpacing/>
+        <w:jc w:val="both"/>
+        <w:rPr>
+          <w:rFonts w:ascii="Times New Roman" w:hAnsi="Times New Roman" w:cs="Times New Roman"/>
+          <w:sz w:val="28"/>
+          <w:szCs w:val="28"/>
+        </w:rPr>
+      </w:pPr>
+      <w:r>
+        <w:rPr>
+          <w:rFonts w:ascii="Times New Roman" w:hAnsi="Times New Roman" w:cs="Times New Roman"/>
+          <w:sz w:val="28"/>
+          <w:szCs w:val="28"/>
+        </w:rPr>
+        <w:tab/>
+        <w:t>Разработан скрипт, выводящий различную информацию в зависимости от общей вместимости аудиторий.</w:t>
+      </w:r>
+    </w:p>
+    <w:p>
+      <w:pPr>
+        <w:spacing w:before="240" w:after="240" w:line="240" w:lineRule="auto"/>
+        <w:contextualSpacing/>
+        <w:jc w:val="both"/>
+        <w:rPr>
+          <w:rFonts w:ascii="Times New Roman" w:hAnsi="Times New Roman" w:cs="Times New Roman"/>
+          <w:sz w:val="28"/>
+          <w:szCs w:val="28"/>
+        </w:rPr>
+      </w:pPr>
+      <w:r>
+        <w:rPr>
+          <w:rFonts w:ascii="Times New Roman" w:hAnsi="Times New Roman" w:cs="Times New Roman"/>
           <w:noProof/>
+          <w:sz w:val="28"/>
+          <w:szCs w:val="28"/>
           <w:lang w:eastAsia="ru-RU"/>
         </w:rPr>
-        <w:lastRenderedPageBreak/>
         <w:drawing>
-          <wp:inline distT="0" distB="0" distL="0" distR="0" wp14:anchorId="7D1BB2A6" wp14:editId="5B72569A">
+          <wp:inline distT="0" distB="0" distL="0" distR="0" wp14:anchorId="6268F82C" wp14:editId="7005AAA4">
             <wp:extent cx="5940425" cy="4063365"/>
             <wp:effectExtent l="0" t="0" r="3175" b="0"/>
             <wp:docPr id="4" name="Рисунок 4"/>
@@ -133,13 +456,83 @@
       </w:r>
     </w:p>
     <w:p>
-      <w:r>
-        <w:rPr>
+      <w:pPr>
+        <w:rPr>
+          <w:rFonts w:ascii="Times New Roman" w:hAnsi="Times New Roman" w:cs="Times New Roman"/>
+          <w:sz w:val="28"/>
+          <w:szCs w:val="28"/>
+        </w:rPr>
+      </w:pPr>
+      <w:r>
+        <w:rPr>
+          <w:rFonts w:ascii="Times New Roman" w:hAnsi="Times New Roman" w:cs="Times New Roman"/>
+          <w:sz w:val="28"/>
+          <w:szCs w:val="28"/>
+        </w:rPr>
+        <w:br w:type="page"/>
+      </w:r>
+    </w:p>
+    <w:p>
+      <w:pPr>
+        <w:spacing w:before="240" w:after="240" w:line="240" w:lineRule="auto"/>
+        <w:contextualSpacing/>
+        <w:jc w:val="both"/>
+        <w:rPr>
+          <w:rFonts w:ascii="Times New Roman" w:hAnsi="Times New Roman" w:cs="Times New Roman"/>
+          <w:sz w:val="28"/>
+          <w:szCs w:val="28"/>
+        </w:rPr>
+      </w:pPr>
+      <w:r>
+        <w:rPr>
+          <w:rFonts w:ascii="Times New Roman" w:hAnsi="Times New Roman" w:cs="Times New Roman"/>
+          <w:sz w:val="28"/>
+          <w:szCs w:val="28"/>
+        </w:rPr>
+        <w:lastRenderedPageBreak/>
+        <w:tab/>
+        <w:t xml:space="preserve">Разработан </w:t>
+      </w:r>
+      <w:proofErr w:type="gramStart"/>
+      <w:r>
+        <w:rPr>
+          <w:rFonts w:ascii="Times New Roman" w:hAnsi="Times New Roman" w:cs="Times New Roman"/>
+          <w:sz w:val="28"/>
+          <w:szCs w:val="28"/>
+        </w:rPr>
+        <w:t>скрипт</w:t>
+      </w:r>
+      <w:proofErr w:type="gramEnd"/>
+      <w:r>
+        <w:rPr>
+          <w:rFonts w:ascii="Times New Roman" w:hAnsi="Times New Roman" w:cs="Times New Roman"/>
+          <w:sz w:val="28"/>
+          <w:szCs w:val="28"/>
+        </w:rPr>
+        <w:t xml:space="preserve"> выводящий глобальные переменные.</w:t>
+      </w:r>
+    </w:p>
+    <w:p>
+      <w:pPr>
+        <w:spacing w:before="240" w:after="240" w:line="240" w:lineRule="auto"/>
+        <w:contextualSpacing/>
+        <w:jc w:val="both"/>
+        <w:rPr>
+          <w:rFonts w:ascii="Times New Roman" w:hAnsi="Times New Roman" w:cs="Times New Roman"/>
+          <w:sz w:val="28"/>
+          <w:szCs w:val="28"/>
+        </w:rPr>
+      </w:pPr>
+      <w:r>
+        <w:rPr>
+          <w:rFonts w:ascii="Times New Roman" w:hAnsi="Times New Roman" w:cs="Times New Roman"/>
           <w:noProof/>
+          <w:sz w:val="28"/>
+          <w:szCs w:val="28"/>
           <w:lang w:eastAsia="ru-RU"/>
         </w:rPr>
         <w:drawing>
-          <wp:inline distT="0" distB="0" distL="0" distR="0" wp14:anchorId="6ECF4974" wp14:editId="2940BCC0">
+          <wp:inline distT="0" distB="0" distL="0" distR="0" wp14:anchorId="24703CAE" wp14:editId="00D4B6A8">
             <wp:extent cx="5940425" cy="4063365"/>
             <wp:effectExtent l="0" t="0" r="3175" b="0"/>
             <wp:docPr id="5" name="Рисунок 5"/>
@@ -176,14 +569,47 @@
       </w:r>
     </w:p>
     <w:p>
-      <w:r>
-        <w:rPr>
+      <w:pPr>
+        <w:spacing w:before="240" w:after="240" w:line="240" w:lineRule="auto"/>
+        <w:contextualSpacing/>
+        <w:jc w:val="both"/>
+        <w:rPr>
+          <w:rFonts w:ascii="Times New Roman" w:hAnsi="Times New Roman" w:cs="Times New Roman"/>
+          <w:sz w:val="28"/>
+          <w:szCs w:val="28"/>
+        </w:rPr>
+      </w:pPr>
+      <w:r>
+        <w:rPr>
+          <w:rFonts w:ascii="Times New Roman" w:hAnsi="Times New Roman" w:cs="Times New Roman"/>
+          <w:sz w:val="28"/>
+          <w:szCs w:val="28"/>
+        </w:rPr>
+        <w:tab/>
+        <w:t>Разработан скрипт, выполняющий математические вычисления для разных значений.</w:t>
+      </w:r>
+    </w:p>
+    <w:p>
+      <w:pPr>
+        <w:spacing w:before="240" w:after="240" w:line="240" w:lineRule="auto"/>
+        <w:contextualSpacing/>
+        <w:jc w:val="both"/>
+        <w:rPr>
+          <w:rFonts w:ascii="Times New Roman" w:hAnsi="Times New Roman" w:cs="Times New Roman"/>
+          <w:sz w:val="28"/>
+          <w:szCs w:val="28"/>
+        </w:rPr>
+      </w:pPr>
+      <w:r>
+        <w:rPr>
+          <w:rFonts w:ascii="Times New Roman" w:hAnsi="Times New Roman" w:cs="Times New Roman"/>
           <w:noProof/>
+          <w:sz w:val="28"/>
+          <w:szCs w:val="28"/>
           <w:lang w:eastAsia="ru-RU"/>
         </w:rPr>
-        <w:lastRenderedPageBreak/>
         <w:drawing>
-          <wp:inline distT="0" distB="0" distL="0" distR="0" wp14:anchorId="4C5D7DC9" wp14:editId="4E162AAD">
+          <wp:inline distT="0" distB="0" distL="0" distR="0" wp14:anchorId="7B6FFD88" wp14:editId="125E3495">
             <wp:extent cx="5940425" cy="4063365"/>
             <wp:effectExtent l="0" t="0" r="3175" b="0"/>
             <wp:docPr id="6" name="Рисунок 6"/>
@@ -220,13 +646,83 @@
       </w:r>
     </w:p>
     <w:p>
-      <w:r>
-        <w:rPr>
+      <w:pPr>
+        <w:rPr>
+          <w:rFonts w:ascii="Times New Roman" w:hAnsi="Times New Roman" w:cs="Times New Roman"/>
+          <w:sz w:val="28"/>
+          <w:szCs w:val="28"/>
+        </w:rPr>
+      </w:pPr>
+      <w:r>
+        <w:rPr>
+          <w:rFonts w:ascii="Times New Roman" w:hAnsi="Times New Roman" w:cs="Times New Roman"/>
+          <w:sz w:val="28"/>
+          <w:szCs w:val="28"/>
+        </w:rPr>
+        <w:br w:type="page"/>
+      </w:r>
+    </w:p>
+    <w:p>
+      <w:pPr>
+        <w:spacing w:before="240" w:after="240" w:line="240" w:lineRule="auto"/>
+        <w:contextualSpacing/>
+        <w:jc w:val="both"/>
+        <w:rPr>
+          <w:rFonts w:ascii="Times New Roman" w:hAnsi="Times New Roman" w:cs="Times New Roman"/>
+          <w:sz w:val="28"/>
+          <w:szCs w:val="28"/>
+        </w:rPr>
+      </w:pPr>
+      <w:r>
+        <w:rPr>
+          <w:rFonts w:ascii="Times New Roman" w:hAnsi="Times New Roman" w:cs="Times New Roman"/>
+          <w:sz w:val="28"/>
+          <w:szCs w:val="28"/>
+        </w:rPr>
+        <w:lastRenderedPageBreak/>
+        <w:tab/>
+        <w:t xml:space="preserve">Разработан скрипт, сокращающий ФИО, поиск студентов с днями рождения в следующем месяце, поиск для недели, в который студенты определенной группы сдавали экзамен по определенной </w:t>
+      </w:r>
+      <w:proofErr w:type="spellStart"/>
+      <w:r>
+        <w:rPr>
+          <w:rFonts w:ascii="Times New Roman" w:hAnsi="Times New Roman" w:cs="Times New Roman"/>
+          <w:sz w:val="28"/>
+          <w:szCs w:val="28"/>
+        </w:rPr>
+        <w:t>дисципине</w:t>
+      </w:r>
+      <w:proofErr w:type="spellEnd"/>
+      <w:r>
+        <w:rPr>
+          <w:rFonts w:ascii="Times New Roman" w:hAnsi="Times New Roman" w:cs="Times New Roman"/>
+          <w:sz w:val="28"/>
+          <w:szCs w:val="28"/>
+        </w:rPr>
+        <w:t>.</w:t>
+      </w:r>
+    </w:p>
+    <w:p>
+      <w:pPr>
+        <w:spacing w:before="240" w:after="240" w:line="240" w:lineRule="auto"/>
+        <w:contextualSpacing/>
+        <w:jc w:val="both"/>
+        <w:rPr>
+          <w:rFonts w:ascii="Times New Roman" w:hAnsi="Times New Roman" w:cs="Times New Roman"/>
+          <w:sz w:val="28"/>
+          <w:szCs w:val="28"/>
+        </w:rPr>
+      </w:pPr>
+      <w:r>
+        <w:rPr>
+          <w:rFonts w:ascii="Times New Roman" w:hAnsi="Times New Roman" w:cs="Times New Roman"/>
           <w:noProof/>
+          <w:sz w:val="28"/>
+          <w:szCs w:val="28"/>
           <w:lang w:eastAsia="ru-RU"/>
         </w:rPr>
         <w:drawing>
-          <wp:inline distT="0" distB="0" distL="0" distR="0" wp14:anchorId="4A0A2875" wp14:editId="693B0FA6">
+          <wp:inline distT="0" distB="0" distL="0" distR="0" wp14:anchorId="431405FB" wp14:editId="72363D74">
             <wp:extent cx="5940425" cy="4063365"/>
             <wp:effectExtent l="0" t="0" r="3175" b="0"/>
             <wp:docPr id="7" name="Рисунок 7"/>
@@ -264,18 +760,82 @@
     </w:p>
     <w:p>
       <w:pPr>
-        <w:rPr>
-          <w:lang w:val="en-US"/>
-        </w:rPr>
-      </w:pPr>
-      <w:r>
-        <w:rPr>
+        <w:spacing w:before="240" w:after="240" w:line="240" w:lineRule="auto"/>
+        <w:contextualSpacing/>
+        <w:jc w:val="both"/>
+        <w:rPr>
+          <w:rFonts w:ascii="Times New Roman" w:hAnsi="Times New Roman" w:cs="Times New Roman"/>
+          <w:sz w:val="28"/>
+          <w:szCs w:val="28"/>
+          <w:lang w:val="en-US"/>
+        </w:rPr>
+      </w:pPr>
+      <w:r>
+        <w:rPr>
+          <w:rFonts w:ascii="Times New Roman" w:hAnsi="Times New Roman" w:cs="Times New Roman"/>
+          <w:sz w:val="28"/>
+          <w:szCs w:val="28"/>
+        </w:rPr>
+        <w:tab/>
+        <w:t xml:space="preserve">Разработан скрипт, демонстрирующий работу с </w:t>
+      </w:r>
+      <w:r>
+        <w:rPr>
+          <w:rFonts w:ascii="Times New Roman" w:hAnsi="Times New Roman" w:cs="Times New Roman"/>
+          <w:sz w:val="28"/>
+          <w:szCs w:val="28"/>
+          <w:lang w:val="en-US"/>
+        </w:rPr>
+        <w:t>IF</w:t>
+      </w:r>
+      <w:r>
+        <w:rPr>
+          <w:rFonts w:ascii="Times New Roman" w:hAnsi="Times New Roman" w:cs="Times New Roman"/>
+          <w:sz w:val="28"/>
+          <w:szCs w:val="28"/>
+        </w:rPr>
+        <w:t>…</w:t>
+      </w:r>
+      <w:r>
+        <w:rPr>
+          <w:rFonts w:ascii="Times New Roman" w:hAnsi="Times New Roman" w:cs="Times New Roman"/>
+          <w:sz w:val="28"/>
+          <w:szCs w:val="28"/>
+        </w:rPr>
+        <w:t xml:space="preserve"> </w:t>
+      </w:r>
+      <w:r>
+        <w:rPr>
+          <w:rFonts w:ascii="Times New Roman" w:hAnsi="Times New Roman" w:cs="Times New Roman"/>
+          <w:sz w:val="28"/>
+          <w:szCs w:val="28"/>
+          <w:lang w:val="en-US"/>
+        </w:rPr>
+        <w:t>ELSE.</w:t>
+      </w:r>
+    </w:p>
+    <w:p>
+      <w:pPr>
+        <w:spacing w:before="240" w:after="240" w:line="240" w:lineRule="auto"/>
+        <w:contextualSpacing/>
+        <w:jc w:val="both"/>
+        <w:rPr>
+          <w:rFonts w:ascii="Times New Roman" w:hAnsi="Times New Roman" w:cs="Times New Roman"/>
+          <w:sz w:val="28"/>
+          <w:szCs w:val="28"/>
+          <w:lang w:val="en-US"/>
+        </w:rPr>
+      </w:pPr>
+      <w:r>
+        <w:rPr>
+          <w:rFonts w:ascii="Times New Roman" w:hAnsi="Times New Roman" w:cs="Times New Roman"/>
           <w:noProof/>
+          <w:sz w:val="28"/>
+          <w:szCs w:val="28"/>
           <w:lang w:eastAsia="ru-RU"/>
         </w:rPr>
-        <w:lastRenderedPageBreak/>
         <w:drawing>
-          <wp:inline distT="0" distB="0" distL="0" distR="0" wp14:anchorId="429C61D8" wp14:editId="7FD0A3D4">
+          <wp:inline distT="0" distB="0" distL="0" distR="0" wp14:anchorId="25E09217" wp14:editId="33513514">
             <wp:extent cx="5940425" cy="4066540"/>
             <wp:effectExtent l="0" t="0" r="3175" b="0"/>
             <wp:docPr id="3" name="Рисунок 3"/>
@@ -314,16 +874,123 @@
     <w:p>
       <w:pPr>
         <w:rPr>
-          <w:lang w:val="en-US"/>
-        </w:rPr>
-      </w:pPr>
-      <w:r>
-        <w:rPr>
+          <w:rFonts w:ascii="Times New Roman" w:hAnsi="Times New Roman" w:cs="Times New Roman"/>
+          <w:sz w:val="28"/>
+          <w:szCs w:val="28"/>
+          <w:lang w:val="en-US"/>
+        </w:rPr>
+      </w:pPr>
+      <w:r>
+        <w:rPr>
+          <w:rFonts w:ascii="Times New Roman" w:hAnsi="Times New Roman" w:cs="Times New Roman"/>
+          <w:sz w:val="28"/>
+          <w:szCs w:val="28"/>
+          <w:lang w:val="en-US"/>
+        </w:rPr>
+        <w:br w:type="page"/>
+      </w:r>
+    </w:p>
+    <w:p>
+      <w:pPr>
+        <w:spacing w:before="240" w:after="240" w:line="240" w:lineRule="auto"/>
+        <w:contextualSpacing/>
+        <w:jc w:val="both"/>
+        <w:rPr>
+          <w:rFonts w:ascii="Times New Roman" w:hAnsi="Times New Roman" w:cs="Times New Roman"/>
+          <w:sz w:val="28"/>
+          <w:szCs w:val="28"/>
+        </w:rPr>
+      </w:pPr>
+      <w:r>
+        <w:rPr>
+          <w:rFonts w:ascii="Times New Roman" w:hAnsi="Times New Roman" w:cs="Times New Roman"/>
+          <w:sz w:val="28"/>
+          <w:szCs w:val="28"/>
+          <w:lang w:val="en-US"/>
+        </w:rPr>
+        <w:lastRenderedPageBreak/>
+        <w:tab/>
+      </w:r>
+      <w:r>
+        <w:rPr>
+          <w:rFonts w:ascii="Times New Roman" w:hAnsi="Times New Roman" w:cs="Times New Roman"/>
+          <w:sz w:val="28"/>
+          <w:szCs w:val="28"/>
+        </w:rPr>
+        <w:t>Разработа</w:t>
+      </w:r>
+      <w:r>
+        <w:rPr>
+          <w:rFonts w:ascii="Times New Roman" w:hAnsi="Times New Roman" w:cs="Times New Roman"/>
+          <w:sz w:val="28"/>
+          <w:szCs w:val="28"/>
+        </w:rPr>
+        <w:t>н</w:t>
+      </w:r>
+      <w:r>
+        <w:rPr>
+          <w:rFonts w:ascii="Times New Roman" w:hAnsi="Times New Roman" w:cs="Times New Roman"/>
+          <w:sz w:val="28"/>
+          <w:szCs w:val="28"/>
+        </w:rPr>
+        <w:t xml:space="preserve"> </w:t>
+      </w:r>
+      <w:r>
+        <w:rPr>
+          <w:rFonts w:ascii="Times New Roman" w:hAnsi="Times New Roman" w:cs="Times New Roman"/>
+          <w:sz w:val="28"/>
+          <w:szCs w:val="28"/>
+        </w:rPr>
+        <w:t>скрипт</w:t>
+      </w:r>
+      <w:r>
+        <w:rPr>
+          <w:rFonts w:ascii="Times New Roman" w:hAnsi="Times New Roman" w:cs="Times New Roman"/>
+          <w:sz w:val="28"/>
+          <w:szCs w:val="28"/>
+        </w:rPr>
+        <w:t xml:space="preserve">, в котором с помощью </w:t>
+      </w:r>
+      <w:r>
+        <w:rPr>
+          <w:rFonts w:ascii="Times New Roman" w:hAnsi="Times New Roman" w:cs="Times New Roman"/>
+          <w:sz w:val="28"/>
+          <w:szCs w:val="28"/>
+          <w:lang w:val="en-US"/>
+        </w:rPr>
+        <w:t>CASE</w:t>
+      </w:r>
+      <w:r>
+        <w:rPr>
+          <w:rFonts w:ascii="Times New Roman" w:hAnsi="Times New Roman" w:cs="Times New Roman"/>
+          <w:sz w:val="28"/>
+          <w:szCs w:val="28"/>
+        </w:rPr>
+        <w:t xml:space="preserve"> анализируются оценки, полученные студентами некоторого факультета при сдаче экзаменов.</w:t>
+      </w:r>
+    </w:p>
+    <w:p>
+      <w:pPr>
+        <w:spacing w:before="240" w:after="240" w:line="240" w:lineRule="auto"/>
+        <w:contextualSpacing/>
+        <w:jc w:val="both"/>
+        <w:rPr>
+          <w:rFonts w:ascii="Times New Roman" w:hAnsi="Times New Roman" w:cs="Times New Roman"/>
+          <w:sz w:val="28"/>
+          <w:szCs w:val="28"/>
+          <w:lang w:val="en-US"/>
+        </w:rPr>
+      </w:pPr>
+      <w:r>
+        <w:rPr>
+          <w:rFonts w:ascii="Times New Roman" w:hAnsi="Times New Roman" w:cs="Times New Roman"/>
           <w:noProof/>
+          <w:sz w:val="28"/>
+          <w:szCs w:val="28"/>
           <w:lang w:eastAsia="ru-RU"/>
         </w:rPr>
         <w:drawing>
-          <wp:inline distT="0" distB="0" distL="0" distR="0" wp14:anchorId="56115312" wp14:editId="3FE29D6A">
+          <wp:inline distT="0" distB="0" distL="0" distR="0" wp14:anchorId="4D6E06FF" wp14:editId="110F5076">
             <wp:extent cx="5940425" cy="4066540"/>
             <wp:effectExtent l="0" t="0" r="3175" b="0"/>
             <wp:docPr id="8" name="Рисунок 8"/>
@@ -361,18 +1028,168 @@
     </w:p>
     <w:p>
       <w:pPr>
-        <w:rPr>
-          <w:lang w:val="en-US"/>
-        </w:rPr>
-      </w:pPr>
-      <w:r>
-        <w:rPr>
+        <w:spacing w:before="240" w:after="240" w:line="240" w:lineRule="auto"/>
+        <w:contextualSpacing/>
+        <w:jc w:val="both"/>
+        <w:rPr>
+          <w:rFonts w:ascii="Times New Roman" w:hAnsi="Times New Roman" w:cs="Times New Roman"/>
+          <w:sz w:val="28"/>
+          <w:szCs w:val="28"/>
+        </w:rPr>
+      </w:pPr>
+      <w:r>
+        <w:rPr>
+          <w:rFonts w:ascii="Times New Roman" w:hAnsi="Times New Roman" w:cs="Times New Roman"/>
+          <w:sz w:val="28"/>
+          <w:szCs w:val="28"/>
+          <w:lang w:val="en-US"/>
+        </w:rPr>
+        <w:tab/>
+      </w:r>
+      <w:r>
+        <w:rPr>
+          <w:rFonts w:ascii="Times New Roman" w:hAnsi="Times New Roman" w:cs="Times New Roman"/>
+          <w:sz w:val="28"/>
+          <w:szCs w:val="28"/>
+        </w:rPr>
+        <w:t>Созда</w:t>
+      </w:r>
+      <w:r>
+        <w:rPr>
+          <w:rFonts w:ascii="Times New Roman" w:hAnsi="Times New Roman" w:cs="Times New Roman"/>
+          <w:sz w:val="28"/>
+          <w:szCs w:val="28"/>
+        </w:rPr>
+        <w:t>на</w:t>
+      </w:r>
+      <w:r>
+        <w:rPr>
+          <w:rFonts w:ascii="Times New Roman" w:hAnsi="Times New Roman" w:cs="Times New Roman"/>
+          <w:sz w:val="28"/>
+          <w:szCs w:val="28"/>
+        </w:rPr>
+        <w:t xml:space="preserve"> временн</w:t>
+      </w:r>
+      <w:r>
+        <w:rPr>
+          <w:rFonts w:ascii="Times New Roman" w:hAnsi="Times New Roman" w:cs="Times New Roman"/>
+          <w:sz w:val="28"/>
+          <w:szCs w:val="28"/>
+        </w:rPr>
+        <w:t>ая</w:t>
+      </w:r>
+      <w:r>
+        <w:rPr>
+          <w:rFonts w:ascii="Times New Roman" w:hAnsi="Times New Roman" w:cs="Times New Roman"/>
+          <w:sz w:val="28"/>
+          <w:szCs w:val="28"/>
+        </w:rPr>
+        <w:t xml:space="preserve"> локальн</w:t>
+      </w:r>
+      <w:r>
+        <w:rPr>
+          <w:rFonts w:ascii="Times New Roman" w:hAnsi="Times New Roman" w:cs="Times New Roman"/>
+          <w:sz w:val="28"/>
+          <w:szCs w:val="28"/>
+        </w:rPr>
+        <w:t>ая</w:t>
+      </w:r>
+      <w:r>
+        <w:rPr>
+          <w:rFonts w:ascii="Times New Roman" w:hAnsi="Times New Roman" w:cs="Times New Roman"/>
+          <w:sz w:val="28"/>
+          <w:szCs w:val="28"/>
+        </w:rPr>
+        <w:t xml:space="preserve"> таблиц</w:t>
+      </w:r>
+      <w:r>
+        <w:rPr>
+          <w:rFonts w:ascii="Times New Roman" w:hAnsi="Times New Roman" w:cs="Times New Roman"/>
+          <w:sz w:val="28"/>
+          <w:szCs w:val="28"/>
+        </w:rPr>
+        <w:t>а</w:t>
+      </w:r>
+      <w:r>
+        <w:rPr>
+          <w:rFonts w:ascii="Times New Roman" w:hAnsi="Times New Roman" w:cs="Times New Roman"/>
+          <w:sz w:val="28"/>
+          <w:szCs w:val="28"/>
+        </w:rPr>
+        <w:t xml:space="preserve"> из трех столбцов и 10 строк</w:t>
+      </w:r>
+      <w:r>
+        <w:rPr>
+          <w:rFonts w:ascii="Times New Roman" w:hAnsi="Times New Roman" w:cs="Times New Roman"/>
+          <w:sz w:val="28"/>
+          <w:szCs w:val="28"/>
+        </w:rPr>
+        <w:t xml:space="preserve"> и заполнена информацией</w:t>
+      </w:r>
+      <w:r>
+        <w:rPr>
+          <w:rFonts w:ascii="Times New Roman" w:hAnsi="Times New Roman" w:cs="Times New Roman"/>
+          <w:sz w:val="28"/>
+          <w:szCs w:val="28"/>
+        </w:rPr>
+        <w:t>. Использова</w:t>
+      </w:r>
+      <w:r>
+        <w:rPr>
+          <w:rFonts w:ascii="Times New Roman" w:hAnsi="Times New Roman" w:cs="Times New Roman"/>
+          <w:sz w:val="28"/>
+          <w:szCs w:val="28"/>
+        </w:rPr>
+        <w:t>н</w:t>
+      </w:r>
+      <w:r>
+        <w:rPr>
+          <w:rFonts w:ascii="Times New Roman" w:hAnsi="Times New Roman" w:cs="Times New Roman"/>
+          <w:sz w:val="28"/>
+          <w:szCs w:val="28"/>
+        </w:rPr>
+        <w:t xml:space="preserve"> оператор </w:t>
+      </w:r>
+      <w:r>
+        <w:rPr>
+          <w:rFonts w:ascii="Times New Roman" w:hAnsi="Times New Roman" w:cs="Times New Roman"/>
+          <w:sz w:val="28"/>
+          <w:szCs w:val="28"/>
+          <w:lang w:val="en-US"/>
+        </w:rPr>
+        <w:t>WHILE</w:t>
+      </w:r>
+      <w:r>
+        <w:rPr>
+          <w:rFonts w:ascii="Times New Roman" w:hAnsi="Times New Roman" w:cs="Times New Roman"/>
+          <w:sz w:val="28"/>
+          <w:szCs w:val="28"/>
+        </w:rPr>
+        <w:t>.</w:t>
+      </w:r>
+    </w:p>
+    <w:p>
+      <w:pPr>
+        <w:spacing w:before="240" w:after="240" w:line="240" w:lineRule="auto"/>
+        <w:contextualSpacing/>
+        <w:jc w:val="both"/>
+        <w:rPr>
+          <w:rFonts w:ascii="Times New Roman" w:hAnsi="Times New Roman" w:cs="Times New Roman"/>
+          <w:sz w:val="28"/>
+          <w:szCs w:val="28"/>
+          <w:lang w:val="en-US"/>
+        </w:rPr>
+      </w:pPr>
+      <w:r>
+        <w:rPr>
+          <w:rFonts w:ascii="Times New Roman" w:hAnsi="Times New Roman" w:cs="Times New Roman"/>
           <w:noProof/>
+          <w:sz w:val="28"/>
+          <w:szCs w:val="28"/>
           <w:lang w:eastAsia="ru-RU"/>
         </w:rPr>
-        <w:lastRenderedPageBreak/>
         <w:drawing>
-          <wp:inline distT="0" distB="0" distL="0" distR="0" wp14:anchorId="14DCE40E" wp14:editId="5F4B7867">
+          <wp:inline distT="0" distB="0" distL="0" distR="0" wp14:anchorId="138E80F5" wp14:editId="5CF5F26C">
             <wp:extent cx="5940425" cy="4066540"/>
             <wp:effectExtent l="0" t="0" r="3175" b="0"/>
             <wp:docPr id="9" name="Рисунок 9"/>
@@ -411,16 +1228,107 @@
     <w:p>
       <w:pPr>
         <w:rPr>
-          <w:lang w:val="en-US"/>
-        </w:rPr>
-      </w:pPr>
-      <w:r>
-        <w:rPr>
+          <w:rFonts w:ascii="Times New Roman" w:hAnsi="Times New Roman" w:cs="Times New Roman"/>
+          <w:sz w:val="28"/>
+          <w:szCs w:val="28"/>
+          <w:lang w:val="en-US"/>
+        </w:rPr>
+      </w:pPr>
+      <w:r>
+        <w:rPr>
+          <w:rFonts w:ascii="Times New Roman" w:hAnsi="Times New Roman" w:cs="Times New Roman"/>
+          <w:sz w:val="28"/>
+          <w:szCs w:val="28"/>
+          <w:lang w:val="en-US"/>
+        </w:rPr>
+        <w:br w:type="page"/>
+      </w:r>
+    </w:p>
+    <w:p>
+      <w:pPr>
+        <w:spacing w:before="240" w:after="240" w:line="240" w:lineRule="auto"/>
+        <w:contextualSpacing/>
+        <w:jc w:val="both"/>
+        <w:rPr>
+          <w:rFonts w:ascii="Times New Roman" w:hAnsi="Times New Roman" w:cs="Times New Roman"/>
+          <w:sz w:val="28"/>
+          <w:szCs w:val="28"/>
+        </w:rPr>
+      </w:pPr>
+      <w:r>
+        <w:rPr>
+          <w:rFonts w:ascii="Times New Roman" w:hAnsi="Times New Roman" w:cs="Times New Roman"/>
+          <w:sz w:val="28"/>
+          <w:szCs w:val="28"/>
+          <w:lang w:val="en-US"/>
+        </w:rPr>
+        <w:lastRenderedPageBreak/>
+        <w:tab/>
+      </w:r>
+      <w:r>
+        <w:rPr>
+          <w:rFonts w:ascii="Times New Roman" w:hAnsi="Times New Roman" w:cs="Times New Roman"/>
+          <w:sz w:val="28"/>
+          <w:szCs w:val="28"/>
+        </w:rPr>
+        <w:t>Разработа</w:t>
+      </w:r>
+      <w:r>
+        <w:rPr>
+          <w:rFonts w:ascii="Times New Roman" w:hAnsi="Times New Roman" w:cs="Times New Roman"/>
+          <w:sz w:val="28"/>
+          <w:szCs w:val="28"/>
+        </w:rPr>
+        <w:t>н</w:t>
+      </w:r>
+      <w:r>
+        <w:rPr>
+          <w:rFonts w:ascii="Times New Roman" w:hAnsi="Times New Roman" w:cs="Times New Roman"/>
+          <w:sz w:val="28"/>
+          <w:szCs w:val="28"/>
+        </w:rPr>
+        <w:t xml:space="preserve"> скрипт, демонстрирующий использование оператора </w:t>
+      </w:r>
+      <w:r>
+        <w:rPr>
+          <w:rFonts w:ascii="Times New Roman" w:hAnsi="Times New Roman" w:cs="Times New Roman"/>
+          <w:sz w:val="28"/>
+          <w:szCs w:val="28"/>
+          <w:lang w:val="en-US"/>
+        </w:rPr>
+        <w:t>RETURN</w:t>
+      </w:r>
+      <w:r>
+        <w:rPr>
+          <w:rFonts w:ascii="Times New Roman" w:hAnsi="Times New Roman" w:cs="Times New Roman"/>
+          <w:sz w:val="28"/>
+          <w:szCs w:val="28"/>
+        </w:rPr>
+        <w:t>.</w:t>
+      </w:r>
+    </w:p>
+    <w:p>
+      <w:pPr>
+        <w:spacing w:before="240" w:after="240" w:line="240" w:lineRule="auto"/>
+        <w:contextualSpacing/>
+        <w:jc w:val="both"/>
+        <w:rPr>
+          <w:rFonts w:ascii="Times New Roman" w:hAnsi="Times New Roman" w:cs="Times New Roman"/>
+          <w:sz w:val="28"/>
+          <w:szCs w:val="28"/>
+          <w:lang w:val="en-US"/>
+        </w:rPr>
+      </w:pPr>
+      <w:r>
+        <w:rPr>
+          <w:rFonts w:ascii="Times New Roman" w:hAnsi="Times New Roman" w:cs="Times New Roman"/>
           <w:noProof/>
+          <w:sz w:val="28"/>
+          <w:szCs w:val="28"/>
           <w:lang w:eastAsia="ru-RU"/>
         </w:rPr>
         <w:drawing>
-          <wp:inline distT="0" distB="0" distL="0" distR="0" wp14:anchorId="1D794771" wp14:editId="6D9A7478">
+          <wp:inline distT="0" distB="0" distL="0" distR="0" wp14:anchorId="6261F4A5" wp14:editId="62F34EDB">
             <wp:extent cx="5940425" cy="4066540"/>
             <wp:effectExtent l="0" t="0" r="3175" b="0"/>
             <wp:docPr id="11" name="Рисунок 11"/>
@@ -458,18 +1366,351 @@
     </w:p>
     <w:p>
       <w:pPr>
-        <w:rPr>
-          <w:lang w:val="en-US"/>
-        </w:rPr>
-      </w:pPr>
-      <w:r>
-        <w:rPr>
+        <w:spacing w:before="240" w:after="240" w:line="240" w:lineRule="auto"/>
+        <w:contextualSpacing/>
+        <w:jc w:val="both"/>
+        <w:rPr>
+          <w:rFonts w:ascii="Times New Roman" w:hAnsi="Times New Roman" w:cs="Times New Roman"/>
+          <w:sz w:val="28"/>
+          <w:szCs w:val="28"/>
+          <w:lang w:val="en-US"/>
+        </w:rPr>
+      </w:pPr>
+      <w:r>
+        <w:rPr>
+          <w:rFonts w:ascii="Times New Roman" w:hAnsi="Times New Roman" w:cs="Times New Roman"/>
+          <w:sz w:val="28"/>
+          <w:szCs w:val="28"/>
+          <w:lang w:val="en-US"/>
+        </w:rPr>
+        <w:tab/>
+      </w:r>
+    </w:p>
+    <w:p>
+      <w:pPr>
+        <w:rPr>
+          <w:rFonts w:ascii="Times New Roman" w:hAnsi="Times New Roman" w:cs="Times New Roman"/>
+          <w:sz w:val="28"/>
+          <w:szCs w:val="28"/>
+          <w:lang w:val="en-US"/>
+        </w:rPr>
+      </w:pPr>
+      <w:r>
+        <w:rPr>
+          <w:rFonts w:ascii="Times New Roman" w:hAnsi="Times New Roman" w:cs="Times New Roman"/>
+          <w:sz w:val="28"/>
+          <w:szCs w:val="28"/>
+          <w:lang w:val="en-US"/>
+        </w:rPr>
+        <w:br w:type="page"/>
+      </w:r>
+    </w:p>
+    <w:p>
+      <w:pPr>
+        <w:spacing w:before="240" w:after="240" w:line="240" w:lineRule="auto"/>
+        <w:ind w:firstLine="708"/>
+        <w:contextualSpacing/>
+        <w:jc w:val="both"/>
+        <w:rPr>
+          <w:rFonts w:ascii="Times New Roman" w:hAnsi="Times New Roman" w:cs="Times New Roman"/>
+          <w:sz w:val="28"/>
+          <w:szCs w:val="28"/>
+          <w:lang w:val="en-US"/>
+        </w:rPr>
+      </w:pPr>
+      <w:r>
+        <w:rPr>
+          <w:rFonts w:ascii="Times New Roman" w:hAnsi="Times New Roman" w:cs="Times New Roman"/>
+          <w:sz w:val="28"/>
+          <w:szCs w:val="28"/>
+        </w:rPr>
+        <w:lastRenderedPageBreak/>
+        <w:t>Разработа</w:t>
+      </w:r>
+      <w:r>
+        <w:rPr>
+          <w:rFonts w:ascii="Times New Roman" w:hAnsi="Times New Roman" w:cs="Times New Roman"/>
+          <w:sz w:val="28"/>
+          <w:szCs w:val="28"/>
+        </w:rPr>
+        <w:t>н</w:t>
+      </w:r>
+      <w:r>
+        <w:rPr>
+          <w:rFonts w:ascii="Times New Roman" w:hAnsi="Times New Roman" w:cs="Times New Roman"/>
+          <w:sz w:val="28"/>
+          <w:szCs w:val="28"/>
+        </w:rPr>
+        <w:t xml:space="preserve"> </w:t>
+      </w:r>
+      <w:r>
+        <w:rPr>
+          <w:rFonts w:ascii="Times New Roman" w:hAnsi="Times New Roman" w:cs="Times New Roman"/>
+          <w:sz w:val="28"/>
+          <w:szCs w:val="28"/>
+        </w:rPr>
+        <w:t>скрипт</w:t>
+      </w:r>
+      <w:r>
+        <w:rPr>
+          <w:rFonts w:ascii="Times New Roman" w:hAnsi="Times New Roman" w:cs="Times New Roman"/>
+          <w:sz w:val="28"/>
+          <w:szCs w:val="28"/>
+        </w:rPr>
+        <w:t xml:space="preserve"> с ошибками, в котором используются для обработки ошибок блоки </w:t>
+      </w:r>
+      <w:r>
+        <w:rPr>
+          <w:rFonts w:ascii="Times New Roman" w:hAnsi="Times New Roman" w:cs="Times New Roman"/>
+          <w:sz w:val="28"/>
+          <w:szCs w:val="28"/>
+          <w:lang w:val="en-US"/>
+        </w:rPr>
+        <w:t>TRY</w:t>
+      </w:r>
+      <w:r>
+        <w:rPr>
+          <w:rFonts w:ascii="Times New Roman" w:hAnsi="Times New Roman" w:cs="Times New Roman"/>
+          <w:sz w:val="28"/>
+          <w:szCs w:val="28"/>
+        </w:rPr>
+        <w:t xml:space="preserve"> и </w:t>
+      </w:r>
+      <w:r>
+        <w:rPr>
+          <w:rFonts w:ascii="Times New Roman" w:hAnsi="Times New Roman" w:cs="Times New Roman"/>
+          <w:sz w:val="28"/>
+          <w:szCs w:val="28"/>
+          <w:lang w:val="en-US"/>
+        </w:rPr>
+        <w:t>CATCH</w:t>
+      </w:r>
+      <w:r>
+        <w:rPr>
+          <w:rFonts w:ascii="Times New Roman" w:hAnsi="Times New Roman" w:cs="Times New Roman"/>
+          <w:sz w:val="28"/>
+          <w:szCs w:val="28"/>
+        </w:rPr>
+        <w:t>. Примен</w:t>
+      </w:r>
+      <w:r>
+        <w:rPr>
+          <w:rFonts w:ascii="Times New Roman" w:hAnsi="Times New Roman" w:cs="Times New Roman"/>
+          <w:sz w:val="28"/>
+          <w:szCs w:val="28"/>
+        </w:rPr>
+        <w:t>ены</w:t>
+      </w:r>
+      <w:r>
+        <w:rPr>
+          <w:rFonts w:ascii="Times New Roman" w:hAnsi="Times New Roman" w:cs="Times New Roman"/>
+          <w:sz w:val="28"/>
+          <w:szCs w:val="28"/>
+          <w:lang w:val="en-US"/>
+        </w:rPr>
+        <w:t xml:space="preserve"> </w:t>
+      </w:r>
+      <w:r>
+        <w:rPr>
+          <w:rFonts w:ascii="Times New Roman" w:hAnsi="Times New Roman" w:cs="Times New Roman"/>
+          <w:sz w:val="28"/>
+          <w:szCs w:val="28"/>
+        </w:rPr>
+        <w:t>функции</w:t>
+      </w:r>
+      <w:r>
+        <w:rPr>
+          <w:rFonts w:ascii="Times New Roman" w:hAnsi="Times New Roman" w:cs="Times New Roman"/>
+          <w:sz w:val="28"/>
+          <w:szCs w:val="28"/>
+          <w:lang w:val="en-US"/>
+        </w:rPr>
+        <w:t xml:space="preserve"> ERRO</w:t>
+      </w:r>
+      <w:r>
+        <w:rPr>
+          <w:rFonts w:ascii="Times New Roman" w:hAnsi="Times New Roman" w:cs="Times New Roman"/>
+          <w:sz w:val="28"/>
+          <w:szCs w:val="28"/>
+          <w:lang w:val="en-US"/>
+        </w:rPr>
+        <w:t>R</w:t>
+      </w:r>
+      <w:r>
+        <w:rPr>
+          <w:rFonts w:ascii="Times New Roman" w:hAnsi="Times New Roman" w:cs="Times New Roman"/>
+          <w:sz w:val="28"/>
+          <w:szCs w:val="28"/>
+          <w:lang w:val="en-US"/>
+        </w:rPr>
+        <w:t>_</w:t>
+      </w:r>
+      <w:r>
+        <w:rPr>
+          <w:rFonts w:ascii="Times New Roman" w:hAnsi="Times New Roman" w:cs="Times New Roman"/>
+          <w:sz w:val="28"/>
+          <w:szCs w:val="28"/>
+          <w:lang w:val="en-US"/>
+        </w:rPr>
+        <w:t>N</w:t>
+      </w:r>
+      <w:r>
+        <w:rPr>
+          <w:rFonts w:ascii="Times New Roman" w:hAnsi="Times New Roman" w:cs="Times New Roman"/>
+          <w:sz w:val="28"/>
+          <w:szCs w:val="28"/>
+          <w:lang w:val="en-US"/>
+        </w:rPr>
+        <w:t>UMBER</w:t>
+      </w:r>
+      <w:r>
+        <w:rPr>
+          <w:rFonts w:ascii="Times New Roman" w:hAnsi="Times New Roman" w:cs="Times New Roman"/>
+          <w:sz w:val="28"/>
+          <w:szCs w:val="28"/>
+          <w:lang w:val="en-US"/>
+        </w:rPr>
+        <w:t>,</w:t>
+      </w:r>
+      <w:r>
+        <w:rPr>
+          <w:rFonts w:ascii="Times New Roman" w:hAnsi="Times New Roman" w:cs="Times New Roman"/>
+          <w:sz w:val="28"/>
+          <w:szCs w:val="28"/>
+          <w:lang w:val="en-US"/>
+        </w:rPr>
+        <w:t xml:space="preserve"> </w:t>
+      </w:r>
+      <w:r>
+        <w:rPr>
+          <w:rFonts w:ascii="Times New Roman" w:hAnsi="Times New Roman" w:cs="Times New Roman"/>
+          <w:sz w:val="28"/>
+          <w:szCs w:val="28"/>
+          <w:lang w:val="en-US"/>
+        </w:rPr>
+        <w:t>ERROR_</w:t>
+      </w:r>
+      <w:r>
+        <w:rPr>
+          <w:rFonts w:ascii="Times New Roman" w:hAnsi="Times New Roman" w:cs="Times New Roman"/>
+          <w:sz w:val="28"/>
+          <w:szCs w:val="28"/>
+          <w:lang w:val="en-US"/>
+        </w:rPr>
+        <w:t>M</w:t>
+      </w:r>
+      <w:r>
+        <w:rPr>
+          <w:rFonts w:ascii="Times New Roman" w:hAnsi="Times New Roman" w:cs="Times New Roman"/>
+          <w:sz w:val="28"/>
+          <w:szCs w:val="28"/>
+          <w:lang w:val="en-US"/>
+        </w:rPr>
+        <w:t>ESSAGE,</w:t>
+      </w:r>
+      <w:r>
+        <w:rPr>
+          <w:rFonts w:ascii="Times New Roman" w:hAnsi="Times New Roman" w:cs="Times New Roman"/>
+          <w:sz w:val="28"/>
+          <w:szCs w:val="28"/>
+          <w:lang w:val="en-US"/>
+        </w:rPr>
+        <w:t xml:space="preserve"> </w:t>
+      </w:r>
+      <w:r>
+        <w:rPr>
+          <w:rFonts w:ascii="Times New Roman" w:hAnsi="Times New Roman" w:cs="Times New Roman"/>
+          <w:sz w:val="28"/>
+          <w:szCs w:val="28"/>
+          <w:lang w:val="en-US"/>
+        </w:rPr>
+        <w:t>ERROR_LINE,</w:t>
+      </w:r>
+      <w:r>
+        <w:rPr>
+          <w:rFonts w:ascii="Times New Roman" w:hAnsi="Times New Roman" w:cs="Times New Roman"/>
+          <w:sz w:val="28"/>
+          <w:szCs w:val="28"/>
+          <w:lang w:val="en-US"/>
+        </w:rPr>
+        <w:t xml:space="preserve"> </w:t>
+      </w:r>
+      <w:r>
+        <w:rPr>
+          <w:rFonts w:ascii="Times New Roman" w:hAnsi="Times New Roman" w:cs="Times New Roman"/>
+          <w:sz w:val="28"/>
+          <w:szCs w:val="28"/>
+          <w:lang w:val="en-US"/>
+        </w:rPr>
+        <w:t>ERROR_PROCEDURE,</w:t>
+      </w:r>
+      <w:r>
+        <w:rPr>
+          <w:rFonts w:ascii="Times New Roman" w:hAnsi="Times New Roman" w:cs="Times New Roman"/>
+          <w:sz w:val="28"/>
+          <w:szCs w:val="28"/>
+          <w:lang w:val="en-US"/>
+        </w:rPr>
+        <w:t xml:space="preserve"> </w:t>
+      </w:r>
+      <w:r>
+        <w:rPr>
+          <w:rFonts w:ascii="Times New Roman" w:hAnsi="Times New Roman" w:cs="Times New Roman"/>
+          <w:sz w:val="28"/>
+          <w:szCs w:val="28"/>
+          <w:lang w:val="en-US"/>
+        </w:rPr>
+        <w:t>ERROR_SEVERITY,</w:t>
+      </w:r>
+      <w:r>
+        <w:rPr>
+          <w:rFonts w:ascii="Times New Roman" w:hAnsi="Times New Roman" w:cs="Times New Roman"/>
+          <w:sz w:val="28"/>
+          <w:szCs w:val="28"/>
+          <w:lang w:val="en-US"/>
+        </w:rPr>
+        <w:t xml:space="preserve"> </w:t>
+      </w:r>
+      <w:r>
+        <w:rPr>
+          <w:rFonts w:ascii="Times New Roman" w:hAnsi="Times New Roman" w:cs="Times New Roman"/>
+          <w:sz w:val="28"/>
+          <w:szCs w:val="28"/>
+          <w:lang w:val="en-US"/>
+        </w:rPr>
+        <w:t>ERROR_ STAT</w:t>
+      </w:r>
+      <w:r>
+        <w:rPr>
+          <w:rFonts w:ascii="Times New Roman" w:hAnsi="Times New Roman" w:cs="Times New Roman"/>
+          <w:sz w:val="28"/>
+          <w:szCs w:val="28"/>
+          <w:lang w:val="en-US"/>
+        </w:rPr>
+        <w:t>E.</w:t>
+      </w:r>
+    </w:p>
+    <w:p>
+      <w:pPr>
+        <w:spacing w:before="240" w:after="240" w:line="240" w:lineRule="auto"/>
+        <w:jc w:val="both"/>
+        <w:rPr>
+          <w:rFonts w:ascii="Times New Roman" w:hAnsi="Times New Roman" w:cs="Times New Roman"/>
+          <w:sz w:val="28"/>
+          <w:szCs w:val="28"/>
+          <w:lang w:val="en-US"/>
+        </w:rPr>
+      </w:pPr>
+      <w:r>
+        <w:rPr>
+          <w:rFonts w:ascii="Times New Roman" w:hAnsi="Times New Roman" w:cs="Times New Roman"/>
           <w:noProof/>
+          <w:sz w:val="28"/>
+          <w:szCs w:val="28"/>
           <w:lang w:eastAsia="ru-RU"/>
         </w:rPr>
-        <w:lastRenderedPageBreak/>
         <w:drawing>
-          <wp:inline distT="0" distB="0" distL="0" distR="0" wp14:anchorId="483E661F" wp14:editId="725C5EFD">
+          <wp:inline distT="0" distB="0" distL="0" distR="0" wp14:anchorId="2B251D7F" wp14:editId="49E9673B">
             <wp:extent cx="5940425" cy="4066540"/>
             <wp:effectExtent l="0" t="0" r="3175" b="0"/>
             <wp:docPr id="12" name="Рисунок 12"/>
@@ -504,8 +1745,130 @@
           </wp:inline>
         </w:drawing>
       </w:r>
-      <w:bookmarkStart w:id="0" w:name="_GoBack"/>
-      <w:bookmarkEnd w:id="0"/>
+    </w:p>
+    <w:p>
+      <w:pPr>
+        <w:spacing w:before="240" w:after="240" w:line="240" w:lineRule="auto"/>
+        <w:ind w:firstLine="709"/>
+        <w:jc w:val="both"/>
+        <w:rPr>
+          <w:rFonts w:ascii="Times New Roman" w:hAnsi="Times New Roman" w:cs="Times New Roman"/>
+          <w:sz w:val="28"/>
+          <w:szCs w:val="28"/>
+        </w:rPr>
+      </w:pPr>
+      <w:r>
+        <w:rPr>
+          <w:rFonts w:ascii="Times New Roman" w:hAnsi="Times New Roman" w:cs="Times New Roman"/>
+          <w:b/>
+          <w:bCs/>
+          <w:sz w:val="28"/>
+          <w:szCs w:val="28"/>
+        </w:rPr>
+        <w:t>Вывод</w:t>
+      </w:r>
+      <w:r>
+        <w:rPr>
+          <w:rFonts w:ascii="Times New Roman" w:hAnsi="Times New Roman" w:cs="Times New Roman"/>
+          <w:b/>
+          <w:bCs/>
+          <w:sz w:val="28"/>
+          <w:szCs w:val="28"/>
+        </w:rPr>
+        <w:t>:</w:t>
+      </w:r>
+      <w:r>
+        <w:rPr>
+          <w:rFonts w:ascii="Times New Roman" w:hAnsi="Times New Roman" w:cs="Times New Roman"/>
+          <w:b/>
+          <w:bCs/>
+          <w:sz w:val="28"/>
+          <w:szCs w:val="28"/>
+        </w:rPr>
+        <w:t xml:space="preserve"> осво</w:t>
+      </w:r>
+      <w:r>
+        <w:rPr>
+          <w:rFonts w:ascii="Times New Roman" w:hAnsi="Times New Roman" w:cs="Times New Roman"/>
+          <w:b/>
+          <w:bCs/>
+          <w:sz w:val="28"/>
+          <w:szCs w:val="28"/>
+        </w:rPr>
+        <w:t>ено</w:t>
+      </w:r>
+      <w:r>
+        <w:rPr>
+          <w:rFonts w:ascii="Times New Roman" w:hAnsi="Times New Roman" w:cs="Times New Roman"/>
+          <w:b/>
+          <w:bCs/>
+          <w:sz w:val="28"/>
+          <w:szCs w:val="28"/>
+        </w:rPr>
+        <w:t xml:space="preserve"> программирование и работ</w:t>
+      </w:r>
+      <w:r>
+        <w:rPr>
+          <w:rFonts w:ascii="Times New Roman" w:hAnsi="Times New Roman" w:cs="Times New Roman"/>
+          <w:b/>
+          <w:bCs/>
+          <w:sz w:val="28"/>
+          <w:szCs w:val="28"/>
+        </w:rPr>
+        <w:t>а</w:t>
+      </w:r>
+      <w:r>
+        <w:rPr>
+          <w:rFonts w:ascii="Times New Roman" w:hAnsi="Times New Roman" w:cs="Times New Roman"/>
+          <w:b/>
+          <w:bCs/>
+          <w:sz w:val="28"/>
+          <w:szCs w:val="28"/>
+        </w:rPr>
+        <w:t xml:space="preserve"> с переменными на языке </w:t>
+      </w:r>
+      <w:r>
+        <w:rPr>
+          <w:rFonts w:ascii="Times New Roman" w:hAnsi="Times New Roman" w:cs="Times New Roman"/>
+          <w:b/>
+          <w:bCs/>
+          <w:sz w:val="28"/>
+          <w:szCs w:val="28"/>
+          <w:lang w:val="en-US"/>
+        </w:rPr>
+        <w:t>T</w:t>
+      </w:r>
+      <w:r>
+        <w:rPr>
+          <w:rFonts w:ascii="Times New Roman" w:hAnsi="Times New Roman" w:cs="Times New Roman"/>
+          <w:b/>
+          <w:bCs/>
+          <w:sz w:val="28"/>
+          <w:szCs w:val="28"/>
+        </w:rPr>
+        <w:t>-</w:t>
+      </w:r>
+      <w:r>
+        <w:rPr>
+          <w:rFonts w:ascii="Times New Roman" w:hAnsi="Times New Roman" w:cs="Times New Roman"/>
+          <w:b/>
+          <w:bCs/>
+          <w:sz w:val="28"/>
+          <w:szCs w:val="28"/>
+          <w:lang w:val="en-US"/>
+        </w:rPr>
+        <w:t>SQL</w:t>
+      </w:r>
+      <w:r>
+        <w:rPr>
+          <w:rFonts w:ascii="Times New Roman" w:hAnsi="Times New Roman" w:cs="Times New Roman"/>
+          <w:b/>
+          <w:bCs/>
+          <w:sz w:val="28"/>
+          <w:szCs w:val="28"/>
+        </w:rPr>
+        <w:t>.</w:t>
+      </w:r>
     </w:p>
     <w:sectPr>
       <w:pgSz w:w="11906" w:h="16838"/>
@@ -518,7 +1881,7 @@
 </file>
 
 <file path=word/styles.xml><?xml version="1.0" encoding="utf-8"?>
-<w:styles xmlns:mc="http://schemas.openxmlformats.org/markup-compatibility/2006" xmlns:r="http://schemas.openxmlformats.org/officeDocument/2006/relationships" xmlns:w="http://schemas.openxmlformats.org/wordprocessingml/2006/main" xmlns:w14="http://schemas.microsoft.com/office/word/2010/wordml" xmlns:w15="http://schemas.microsoft.com/office/word/2012/wordml" mc:Ignorable="w14 w15">
+<w:styles xmlns:mc="http://schemas.openxmlformats.org/markup-compatibility/2006" xmlns:r="http://schemas.openxmlformats.org/officeDocument/2006/relationships" xmlns:w="http://schemas.openxmlformats.org/wordprocessingml/2006/main" xmlns:w14="http://schemas.microsoft.com/office/word/2010/wordml" xmlns:w15="http://schemas.microsoft.com/office/word/2012/wordml" xmlns:w16cex="http://schemas.microsoft.com/office/word/2018/wordml/cex" xmlns:w16cid="http://schemas.microsoft.com/office/word/2016/wordml/cid" xmlns:w16="http://schemas.microsoft.com/office/word/2018/wordml" xmlns:w16sdtdh="http://schemas.microsoft.com/office/word/2020/wordml/sdtdatahash" xmlns:w16se="http://schemas.microsoft.com/office/word/2015/wordml/symex" mc:Ignorable="w14 w15 w16se w16cid w16 w16cex w16sdtdh">
   <w:docDefaults>
     <w:rPrDefault>
       <w:rPr>
@@ -534,7 +1897,7 @@
       </w:pPr>
     </w:pPrDefault>
   </w:docDefaults>
-  <w:latentStyles w:defLockedState="0" w:defUIPriority="99" w:defSemiHidden="0" w:defUnhideWhenUsed="0" w:defQFormat="0" w:count="371">
+  <w:latentStyles w:defLockedState="0" w:defUIPriority="99" w:defSemiHidden="0" w:defUnhideWhenUsed="0" w:defQFormat="0" w:count="376">
     <w:lsdException w:name="Normal" w:uiPriority="0" w:qFormat="1"/>
     <w:lsdException w:name="heading 1" w:uiPriority="9" w:qFormat="1"/>
     <w:lsdException w:name="heading 2" w:semiHidden="1" w:uiPriority="9" w:unhideWhenUsed="1" w:qFormat="1"/>
@@ -640,7 +2003,6 @@
     <w:lsdException w:name="HTML Sample" w:semiHidden="1" w:unhideWhenUsed="1"/>
     <w:lsdException w:name="HTML Typewriter" w:semiHidden="1" w:unhideWhenUsed="1"/>
     <w:lsdException w:name="HTML Variable" w:semiHidden="1" w:unhideWhenUsed="1"/>
-    <w:lsdException w:name="Normal Table" w:semiHidden="1" w:unhideWhenUsed="1"/>
     <w:lsdException w:name="annotation subject" w:semiHidden="1" w:unhideWhenUsed="1"/>
     <w:lsdException w:name="No List" w:semiHidden="1" w:unhideWhenUsed="1"/>
     <w:lsdException w:name="Outline List 1" w:semiHidden="1" w:unhideWhenUsed="1"/>
@@ -683,11 +2045,8 @@
     <w:lsdException w:name="Table Contemporary" w:semiHidden="1" w:unhideWhenUsed="1"/>
     <w:lsdException w:name="Table Elegant" w:semiHidden="1" w:unhideWhenUsed="1"/>
     <w:lsdException w:name="Table Professional" w:semiHidden="1" w:unhideWhenUsed="1"/>
-    <w:lsdException w:name="Table Subtle 1" w:semiHidden="1" w:unhideWhenUsed="1"/>
     <w:lsdException w:name="Table Subtle 2" w:semiHidden="1" w:unhideWhenUsed="1"/>
     <w:lsdException w:name="Table Web 1" w:semiHidden="1" w:unhideWhenUsed="1"/>
-    <w:lsdException w:name="Table Web 2" w:semiHidden="1" w:unhideWhenUsed="1"/>
-    <w:lsdException w:name="Table Web 3" w:semiHidden="1" w:unhideWhenUsed="1"/>
     <w:lsdException w:name="Balloon Text" w:semiHidden="1" w:unhideWhenUsed="1"/>
     <w:lsdException w:name="Table Grid" w:uiPriority="39"/>
     <w:lsdException w:name="Table Theme" w:semiHidden="1" w:unhideWhenUsed="1"/>
@@ -906,6 +2265,11 @@
     <w:lsdException w:name="List Table 5 Dark Accent 6" w:uiPriority="50"/>
     <w:lsdException w:name="List Table 6 Colorful Accent 6" w:uiPriority="51"/>
     <w:lsdException w:name="List Table 7 Colorful Accent 6" w:uiPriority="52"/>
+    <w:lsdException w:name="Mention" w:semiHidden="1" w:unhideWhenUsed="1"/>
+    <w:lsdException w:name="Smart Hyperlink" w:semiHidden="1" w:unhideWhenUsed="1"/>
+    <w:lsdException w:name="Hashtag" w:semiHidden="1" w:unhideWhenUsed="1"/>
+    <w:lsdException w:name="Unresolved Mention" w:semiHidden="1" w:unhideWhenUsed="1"/>
+    <w:lsdException w:name="Smart Link" w:semiHidden="1" w:unhideWhenUsed="1"/>
   </w:latentStyles>
   <w:style w:type="paragraph" w:default="1" w:styleId="a">
     <w:name w:val="Normal"/>

</xml_diff>